<commit_message>
Updated Second Report with ERD
</commit_message>
<xml_diff>
--- a/Documentation/Second Report - APA Project.docx
+++ b/Documentation/Second Report - APA Project.docx
@@ -98,6 +98,8 @@
           <w:rStyle w:val="SubtleEmphasis"/>
         </w:rPr>
       </w:pPr>
+      <w:bookmarkStart w:id="0" w:name="_GoBack"/>
+      <w:bookmarkEnd w:id="0"/>
       <w:r>
         <w:rPr>
           <w:rStyle w:val="SubtleEmphasis"/>
@@ -124,6 +126,63 @@
         </w:rPr>
         <w:lastRenderedPageBreak/>
         <w:t>Data Files</w:t>
+      </w:r>
+    </w:p>
+    <w:p>
+      <w:pPr>
+        <w:pStyle w:val="Heading3"/>
+      </w:pPr>
+      <w:r>
+        <w:t>Database ERD:</w:t>
+      </w:r>
+    </w:p>
+    <w:p>
+      <w:r>
+        <w:rPr>
+          <w:noProof/>
+        </w:rPr>
+        <w:drawing>
+          <wp:inline distT="0" distB="0" distL="0" distR="0" wp14:anchorId="07AE2737" wp14:editId="457022E2">
+            <wp:extent cx="6568466" cy="3954483"/>
+            <wp:effectExtent l="0" t="0" r="3810" b="8255"/>
+            <wp:docPr id="3" name="Picture 3"/>
+            <wp:cNvGraphicFramePr>
+              <a:graphicFrameLocks xmlns:a="http://schemas.openxmlformats.org/drawingml/2006/main" noChangeAspect="1"/>
+            </wp:cNvGraphicFramePr>
+            <a:graphic xmlns:a="http://schemas.openxmlformats.org/drawingml/2006/main">
+              <a:graphicData uri="http://schemas.openxmlformats.org/drawingml/2006/picture">
+                <pic:pic xmlns:pic="http://schemas.openxmlformats.org/drawingml/2006/picture">
+                  <pic:nvPicPr>
+                    <pic:cNvPr id="0" name=""/>
+                    <pic:cNvPicPr/>
+                  </pic:nvPicPr>
+                  <pic:blipFill rotWithShape="1">
+                    <a:blip r:embed="rId6"/>
+                    <a:srcRect l="25422" t="19217" r="35343" b="38791"/>
+                    <a:stretch/>
+                  </pic:blipFill>
+                  <pic:spPr bwMode="auto">
+                    <a:xfrm>
+                      <a:off x="0" y="0"/>
+                      <a:ext cx="6603267" cy="3975435"/>
+                    </a:xfrm>
+                    <a:prstGeom prst="rect">
+                      <a:avLst/>
+                    </a:prstGeom>
+                    <a:ln>
+                      <a:noFill/>
+                    </a:ln>
+                    <a:extLst>
+                      <a:ext uri="{53640926-AAD7-44D8-BBD7-CCE9431645EC}">
+                        <a14:shadowObscured xmlns:a14="http://schemas.microsoft.com/office/drawing/2010/main"/>
+                      </a:ext>
+                    </a:extLst>
+                  </pic:spPr>
+                </pic:pic>
+              </a:graphicData>
+            </a:graphic>
+          </wp:inline>
+        </w:drawing>
       </w:r>
     </w:p>
     <w:p>
@@ -148,7 +207,7 @@
           <w:color w:val="000000" w:themeColor="text1"/>
           <w:sz w:val="24"/>
         </w:rPr>
-        <w:t>Stored as attributes in MySQL database:</w:t>
+        <w:t>Stored as attributes of PHOTO in MySQL database</w:t>
       </w:r>
     </w:p>
     <w:p>
@@ -167,19 +226,7 @@
         <w:rPr>
           <w:sz w:val="24"/>
         </w:rPr>
-        <w:t>Path to picture file</w:t>
-      </w:r>
-      <w:r>
-        <w:rPr>
-          <w:sz w:val="24"/>
-        </w:rPr>
-        <w:t xml:space="preserve">: </w:t>
-      </w:r>
-      <w:r>
-        <w:rPr>
-          <w:sz w:val="24"/>
-        </w:rPr>
-        <w:t>VARCHAR(255)</w:t>
+        <w:t>Path to picture file: VARCHAR(255)</w:t>
       </w:r>
     </w:p>
     <w:p>
@@ -198,19 +245,7 @@
         <w:rPr>
           <w:sz w:val="24"/>
         </w:rPr>
-        <w:t>Size (MB)</w:t>
-      </w:r>
-      <w:r>
-        <w:rPr>
-          <w:sz w:val="24"/>
-        </w:rPr>
-        <w:t xml:space="preserve">: </w:t>
-      </w:r>
-      <w:r>
-        <w:rPr>
-          <w:sz w:val="24"/>
-        </w:rPr>
-        <w:t>Unsigned SMALLINT</w:t>
+        <w:t>Size (MB): Unsigned SMALLINT</w:t>
       </w:r>
     </w:p>
     <w:p>
@@ -229,19 +264,7 @@
         <w:rPr>
           <w:sz w:val="24"/>
         </w:rPr>
-        <w:t>Name</w:t>
-      </w:r>
-      <w:r>
-        <w:rPr>
-          <w:sz w:val="24"/>
-        </w:rPr>
-        <w:t xml:space="preserve"> : </w:t>
-      </w:r>
-      <w:r>
-        <w:rPr>
-          <w:sz w:val="24"/>
-        </w:rPr>
-        <w:t>VARCHAR(100)</w:t>
+        <w:t>Name : VARCHAR(100)</w:t>
       </w:r>
     </w:p>
     <w:p>
@@ -279,19 +302,7 @@
         <w:rPr>
           <w:sz w:val="24"/>
         </w:rPr>
-        <w:t>Width</w:t>
-      </w:r>
-      <w:r>
-        <w:rPr>
-          <w:sz w:val="24"/>
-        </w:rPr>
-        <w:t xml:space="preserve">: </w:t>
-      </w:r>
-      <w:r>
-        <w:rPr>
-          <w:sz w:val="24"/>
-        </w:rPr>
-        <w:t>Unsigned SMALLINT</w:t>
+        <w:t>Width: Unsigned SMALLINT</w:t>
       </w:r>
     </w:p>
     <w:p>
@@ -310,19 +321,7 @@
         <w:rPr>
           <w:sz w:val="24"/>
         </w:rPr>
-        <w:t>Length</w:t>
-      </w:r>
-      <w:r>
-        <w:rPr>
-          <w:sz w:val="24"/>
-        </w:rPr>
-        <w:t xml:space="preserve">: </w:t>
-      </w:r>
-      <w:r>
-        <w:rPr>
-          <w:sz w:val="24"/>
-        </w:rPr>
-        <w:t>Unsigned SMALLINT</w:t>
+        <w:t>Length: Unsigned SMALLINT</w:t>
       </w:r>
     </w:p>
     <w:p>
@@ -341,26 +340,14 @@
         <w:rPr>
           <w:sz w:val="24"/>
         </w:rPr>
-        <w:t>Orientation</w:t>
-      </w:r>
-      <w:r>
-        <w:rPr>
-          <w:sz w:val="24"/>
-        </w:rPr>
-        <w:t>: ENUM(“</w:t>
+        <w:t>Orientation: ENUM(“</w:t>
       </w:r>
       <w:proofErr w:type="spellStart"/>
       <w:r>
         <w:rPr>
           <w:sz w:val="24"/>
         </w:rPr>
-        <w:t>Portrait”,”Landscape”,”U</w:t>
-      </w:r>
-      <w:r>
-        <w:rPr>
-          <w:sz w:val="24"/>
-        </w:rPr>
-        <w:t>nknown</w:t>
+        <w:t>Portrait”,”Landscape”,”Unknown</w:t>
       </w:r>
       <w:proofErr w:type="spellEnd"/>
       <w:r>
@@ -386,19 +373,7 @@
         <w:rPr>
           <w:sz w:val="24"/>
         </w:rPr>
-        <w:t>Manufacturer</w:t>
-      </w:r>
-      <w:r>
-        <w:rPr>
-          <w:sz w:val="24"/>
-        </w:rPr>
-        <w:t>:</w:t>
-      </w:r>
-      <w:r>
-        <w:rPr>
-          <w:sz w:val="24"/>
-        </w:rPr>
-        <w:t>ENUM(“Canon”,”Casio”,”Epson”,”Fijifilm”,”GoPro”,”HP”,”Kodak”,”Panasonic”,”Polaroid”,”Nikon”,”Samsung”,”Sony”,”Other”)</w:t>
+        <w:t>Manufacturer:ENUM(“Canon”,”Casio”,”Epson”,”Fijifilm”,”GoPro”,”HP”,”Kodak”,”Panasonic”,”Polaroid”,”Nikon”,”Samsung”,”Sony”,”Other”)</w:t>
       </w:r>
     </w:p>
     <w:p>
@@ -417,19 +392,7 @@
         <w:rPr>
           <w:sz w:val="24"/>
         </w:rPr>
-        <w:t>Model</w:t>
-      </w:r>
-      <w:r>
-        <w:rPr>
-          <w:sz w:val="24"/>
-        </w:rPr>
-        <w:t xml:space="preserve">: </w:t>
-      </w:r>
-      <w:r>
-        <w:rPr>
-          <w:sz w:val="24"/>
-        </w:rPr>
-        <w:t>VARCHAR(26)</w:t>
+        <w:t>Model: VARCHAR(26)</w:t>
       </w:r>
     </w:p>
     <w:p>
@@ -448,19 +411,7 @@
         <w:rPr>
           <w:sz w:val="24"/>
         </w:rPr>
-        <w:t>Focal Length (mm)</w:t>
-      </w:r>
-      <w:r>
-        <w:rPr>
-          <w:sz w:val="24"/>
-        </w:rPr>
-        <w:t xml:space="preserve">: </w:t>
-      </w:r>
-      <w:r>
-        <w:rPr>
-          <w:sz w:val="24"/>
-        </w:rPr>
-        <w:t>Unsigned SMALLINT</w:t>
+        <w:t>Focal Length (mm): Unsigned SMALLINT</w:t>
       </w:r>
     </w:p>
     <w:p>
@@ -479,19 +430,7 @@
         <w:rPr>
           <w:sz w:val="24"/>
         </w:rPr>
-        <w:t>Exposure Time (seconds)</w:t>
-      </w:r>
-      <w:r>
-        <w:rPr>
-          <w:sz w:val="24"/>
-        </w:rPr>
-        <w:t xml:space="preserve">: </w:t>
-      </w:r>
-      <w:r>
-        <w:rPr>
-          <w:sz w:val="24"/>
-        </w:rPr>
-        <w:t>DECIMAL(5,2)</w:t>
+        <w:t>Exposure Time (seconds): DECIMAL(5,2)</w:t>
       </w:r>
     </w:p>
     <w:p>
@@ -509,6 +448,7 @@
           <w:i/>
           <w:sz w:val="24"/>
         </w:rPr>
+        <w:lastRenderedPageBreak/>
         <w:t>(</w:t>
       </w:r>
       <w:proofErr w:type="gramStart"/>
@@ -557,19 +497,7 @@
         <w:rPr>
           <w:sz w:val="24"/>
         </w:rPr>
-        <w:t>/)</w:t>
-      </w:r>
-      <w:r>
-        <w:rPr>
-          <w:sz w:val="24"/>
-        </w:rPr>
-        <w:t xml:space="preserve">: </w:t>
-      </w:r>
-      <w:r>
-        <w:rPr>
-          <w:sz w:val="24"/>
-        </w:rPr>
-        <w:t>DECIMAL(5,2)</w:t>
+        <w:t>/): DECIMAL(5,2)</w:t>
       </w:r>
     </w:p>
     <w:p>
@@ -655,19 +583,7 @@
         <w:rPr>
           <w:sz w:val="24"/>
         </w:rPr>
-        <w:t>Date</w:t>
-      </w:r>
-      <w:r>
-        <w:rPr>
-          <w:sz w:val="24"/>
-        </w:rPr>
-        <w:t xml:space="preserve">: </w:t>
-      </w:r>
-      <w:r>
-        <w:rPr>
-          <w:sz w:val="24"/>
-        </w:rPr>
-        <w:t>DATETIME</w:t>
+        <w:t>Date: DATETIME</w:t>
       </w:r>
     </w:p>
     <w:p>
@@ -686,19 +602,7 @@
         <w:rPr>
           <w:sz w:val="24"/>
         </w:rPr>
-        <w:t>File type</w:t>
-      </w:r>
-      <w:r>
-        <w:rPr>
-          <w:sz w:val="24"/>
-        </w:rPr>
-        <w:t xml:space="preserve">: </w:t>
-      </w:r>
-      <w:r>
-        <w:rPr>
-          <w:sz w:val="24"/>
-        </w:rPr>
-        <w:t>CHAR(3)</w:t>
+        <w:t>File type: CHAR(3)</w:t>
       </w:r>
     </w:p>
     <w:p>
@@ -717,19 +621,7 @@
         <w:rPr>
           <w:sz w:val="24"/>
         </w:rPr>
-        <w:t>User inputted tags</w:t>
-      </w:r>
-      <w:r>
-        <w:rPr>
-          <w:sz w:val="24"/>
-        </w:rPr>
-        <w:t xml:space="preserve">: </w:t>
-      </w:r>
-      <w:r>
-        <w:rPr>
-          <w:sz w:val="24"/>
-        </w:rPr>
-        <w:t>VARCHAR(26)</w:t>
+        <w:t>User inputted tags: VARCHAR(26)</w:t>
       </w:r>
     </w:p>
     <w:p>
@@ -767,19 +659,7 @@
         <w:rPr>
           <w:sz w:val="24"/>
         </w:rPr>
-        <w:t>Average Red:</w:t>
-      </w:r>
-      <w:r>
-        <w:rPr>
-          <w:sz w:val="24"/>
-        </w:rPr>
-        <w:t xml:space="preserve"> </w:t>
-      </w:r>
-      <w:r>
-        <w:rPr>
-          <w:sz w:val="24"/>
-        </w:rPr>
-        <w:t>Unsigned TINYINT</w:t>
+        <w:t>Average Red: Unsigned TINYINT</w:t>
       </w:r>
     </w:p>
     <w:p>
@@ -798,19 +678,7 @@
         <w:rPr>
           <w:sz w:val="24"/>
         </w:rPr>
-        <w:t>Average Blue:</w:t>
-      </w:r>
-      <w:r>
-        <w:rPr>
-          <w:sz w:val="24"/>
-        </w:rPr>
-        <w:t xml:space="preserve"> </w:t>
-      </w:r>
-      <w:r>
-        <w:rPr>
-          <w:sz w:val="24"/>
-        </w:rPr>
-        <w:t>Unsigned TINYINT</w:t>
+        <w:t>Average Blue: Unsigned TINYINT</w:t>
       </w:r>
     </w:p>
     <w:p>
@@ -829,19 +697,7 @@
         <w:rPr>
           <w:sz w:val="24"/>
         </w:rPr>
-        <w:t>Average Green:</w:t>
-      </w:r>
-      <w:r>
-        <w:rPr>
-          <w:sz w:val="24"/>
-        </w:rPr>
-        <w:t xml:space="preserve"> </w:t>
-      </w:r>
-      <w:r>
-        <w:rPr>
-          <w:sz w:val="24"/>
-        </w:rPr>
-        <w:t>Unsigned TINYINT</w:t>
+        <w:t>Average Green: Unsigned TINYINT</w:t>
       </w:r>
     </w:p>
     <w:p>
@@ -894,8 +750,40 @@
           <w:sz w:val="24"/>
         </w:rPr>
       </w:pPr>
-      <w:bookmarkStart w:id="0" w:name="_GoBack"/>
-      <w:bookmarkEnd w:id="0"/>
+    </w:p>
+    <w:p>
+      <w:pPr>
+        <w:pStyle w:val="ListParagraph"/>
+        <w:spacing w:after="120" w:line="360" w:lineRule="auto"/>
+        <w:rPr>
+          <w:rStyle w:val="SubtleEmphasis"/>
+          <w:i w:val="0"/>
+          <w:iCs w:val="0"/>
+          <w:color w:val="auto"/>
+          <w:sz w:val="24"/>
+        </w:rPr>
+      </w:pPr>
+    </w:p>
+    <w:p>
+      <w:pPr>
+        <w:rPr>
+          <w:rStyle w:val="SubtleEmphasis"/>
+          <w:i w:val="0"/>
+          <w:iCs w:val="0"/>
+          <w:color w:val="auto"/>
+          <w:sz w:val="24"/>
+        </w:rPr>
+      </w:pPr>
+      <w:r>
+        <w:rPr>
+          <w:rStyle w:val="SubtleEmphasis"/>
+          <w:i w:val="0"/>
+          <w:iCs w:val="0"/>
+          <w:color w:val="auto"/>
+          <w:sz w:val="24"/>
+        </w:rPr>
+        <w:br w:type="page"/>
+      </w:r>
     </w:p>
     <w:p>
       <w:pPr>
@@ -949,7 +837,7 @@
                     <pic:cNvPicPr/>
                   </pic:nvPicPr>
                   <pic:blipFill rotWithShape="1">
-                    <a:blip r:embed="rId6"/>
+                    <a:blip r:embed="rId7"/>
                     <a:srcRect l="30828" t="13167" r="19728" b="18861"/>
                     <a:stretch/>
                   </pic:blipFill>
@@ -1013,7 +901,7 @@
                     <pic:cNvPicPr/>
                   </pic:nvPicPr>
                   <pic:blipFill rotWithShape="1">
-                    <a:blip r:embed="rId7"/>
+                    <a:blip r:embed="rId8"/>
                     <a:srcRect l="31931" t="14852" r="19528" b="19022"/>
                     <a:stretch/>
                   </pic:blipFill>
@@ -3338,7 +3226,7 @@
                 <w:u w:val="single"/>
               </w:rPr>
             </w:pPr>
-            <w:hyperlink r:id="rId8" w:history="1">
+            <w:hyperlink r:id="rId9" w:history="1">
               <w:r>
                 <w:rPr>
                   <w:rFonts w:ascii="Calibri" w:eastAsia="Times New Roman" w:hAnsi="Calibri" w:cs="Times New Roman"/>
@@ -3415,7 +3303,7 @@
                 <w:u w:val="single"/>
               </w:rPr>
             </w:pPr>
-            <w:hyperlink r:id="rId9" w:history="1">
+            <w:hyperlink r:id="rId10" w:history="1">
               <w:r>
                 <w:rPr>
                   <w:rFonts w:ascii="Calibri" w:eastAsia="Times New Roman" w:hAnsi="Calibri" w:cs="Times New Roman"/>
@@ -3492,7 +3380,7 @@
                 <w:u w:val="single"/>
               </w:rPr>
             </w:pPr>
-            <w:hyperlink r:id="rId10" w:history="1">
+            <w:hyperlink r:id="rId11" w:history="1">
               <w:r>
                 <w:rPr>
                   <w:rFonts w:ascii="Calibri" w:eastAsia="Times New Roman" w:hAnsi="Calibri" w:cs="Times New Roman"/>
@@ -3569,7 +3457,7 @@
                 <w:u w:val="single"/>
               </w:rPr>
             </w:pPr>
-            <w:hyperlink r:id="rId11" w:history="1">
+            <w:hyperlink r:id="rId12" w:history="1">
               <w:r>
                 <w:rPr>
                   <w:rFonts w:ascii="Calibri" w:eastAsia="Times New Roman" w:hAnsi="Calibri" w:cs="Times New Roman"/>
@@ -3639,7 +3527,7 @@
                 <w:u w:val="single"/>
               </w:rPr>
             </w:pPr>
-            <w:hyperlink r:id="rId12" w:history="1">
+            <w:hyperlink r:id="rId13" w:history="1">
               <w:r>
                 <w:rPr>
                   <w:rFonts w:ascii="Calibri" w:eastAsia="Times New Roman" w:hAnsi="Calibri" w:cs="Times New Roman"/>
@@ -3709,7 +3597,7 @@
                 <w:u w:val="single"/>
               </w:rPr>
             </w:pPr>
-            <w:hyperlink r:id="rId13" w:history="1">
+            <w:hyperlink r:id="rId14" w:history="1">
               <w:r>
                 <w:rPr>
                   <w:rFonts w:ascii="Calibri" w:eastAsia="Times New Roman" w:hAnsi="Calibri" w:cs="Times New Roman"/>
@@ -3779,7 +3667,7 @@
                 <w:u w:val="single"/>
               </w:rPr>
             </w:pPr>
-            <w:hyperlink r:id="rId14" w:history="1">
+            <w:hyperlink r:id="rId15" w:history="1">
               <w:r>
                 <w:rPr>
                   <w:rFonts w:ascii="Calibri" w:eastAsia="Times New Roman" w:hAnsi="Calibri" w:cs="Times New Roman"/>
@@ -3849,7 +3737,7 @@
                 <w:u w:val="single"/>
               </w:rPr>
             </w:pPr>
-            <w:hyperlink r:id="rId15" w:history="1">
+            <w:hyperlink r:id="rId16" w:history="1">
               <w:r>
                 <w:rPr>
                   <w:rFonts w:ascii="Calibri" w:eastAsia="Times New Roman" w:hAnsi="Calibri" w:cs="Times New Roman"/>
@@ -3930,7 +3818,7 @@
                 <w:u w:val="single"/>
               </w:rPr>
             </w:pPr>
-            <w:hyperlink r:id="rId16" w:history="1">
+            <w:hyperlink r:id="rId17" w:history="1">
               <w:r>
                 <w:rPr>
                   <w:rFonts w:ascii="Calibri" w:eastAsia="Times New Roman" w:hAnsi="Calibri" w:cs="Times New Roman"/>
@@ -4546,6 +4434,28 @@
       <w:color w:val="4F81BD" w:themeColor="accent1"/>
       <w:sz w:val="26"/>
       <w:szCs w:val="26"/>
+    </w:rPr>
+  </w:style>
+  <w:style w:type="paragraph" w:styleId="Heading3">
+    <w:name w:val="heading 3"/>
+    <w:basedOn w:val="Normal"/>
+    <w:next w:val="Normal"/>
+    <w:link w:val="Heading3Char"/>
+    <w:uiPriority w:val="9"/>
+    <w:unhideWhenUsed/>
+    <w:qFormat/>
+    <w:rsid w:val="00AC78DA"/>
+    <w:pPr>
+      <w:keepNext/>
+      <w:keepLines/>
+      <w:spacing w:before="200" w:after="0"/>
+      <w:outlineLvl w:val="2"/>
+    </w:pPr>
+    <w:rPr>
+      <w:rFonts w:asciiTheme="majorHAnsi" w:eastAsiaTheme="majorEastAsia" w:hAnsiTheme="majorHAnsi" w:cstheme="majorBidi"/>
+      <w:b/>
+      <w:bCs/>
+      <w:color w:val="4F81BD" w:themeColor="accent1"/>
     </w:rPr>
   </w:style>
   <w:style w:type="character" w:default="1" w:styleId="DefaultParagraphFont">
@@ -4748,6 +4658,19 @@
       <w:u w:val="single"/>
     </w:rPr>
   </w:style>
+  <w:style w:type="character" w:customStyle="1" w:styleId="Heading3Char">
+    <w:name w:val="Heading 3 Char"/>
+    <w:basedOn w:val="DefaultParagraphFont"/>
+    <w:link w:val="Heading3"/>
+    <w:uiPriority w:val="9"/>
+    <w:rsid w:val="00AC78DA"/>
+    <w:rPr>
+      <w:rFonts w:asciiTheme="majorHAnsi" w:eastAsiaTheme="majorEastAsia" w:hAnsiTheme="majorHAnsi" w:cstheme="majorBidi"/>
+      <w:b/>
+      <w:bCs/>
+      <w:color w:val="4F81BD" w:themeColor="accent1"/>
+    </w:rPr>
+  </w:style>
 </w:styles>
 </file>
 
@@ -4956,6 +4879,28 @@
       <w:color w:val="4F81BD" w:themeColor="accent1"/>
       <w:sz w:val="26"/>
       <w:szCs w:val="26"/>
+    </w:rPr>
+  </w:style>
+  <w:style w:type="paragraph" w:styleId="Heading3">
+    <w:name w:val="heading 3"/>
+    <w:basedOn w:val="Normal"/>
+    <w:next w:val="Normal"/>
+    <w:link w:val="Heading3Char"/>
+    <w:uiPriority w:val="9"/>
+    <w:unhideWhenUsed/>
+    <w:qFormat/>
+    <w:rsid w:val="00AC78DA"/>
+    <w:pPr>
+      <w:keepNext/>
+      <w:keepLines/>
+      <w:spacing w:before="200" w:after="0"/>
+      <w:outlineLvl w:val="2"/>
+    </w:pPr>
+    <w:rPr>
+      <w:rFonts w:asciiTheme="majorHAnsi" w:eastAsiaTheme="majorEastAsia" w:hAnsiTheme="majorHAnsi" w:cstheme="majorBidi"/>
+      <w:b/>
+      <w:bCs/>
+      <w:color w:val="4F81BD" w:themeColor="accent1"/>
     </w:rPr>
   </w:style>
   <w:style w:type="character" w:default="1" w:styleId="DefaultParagraphFont">
@@ -5156,6 +5101,19 @@
     <w:rPr>
       <w:color w:val="0000FF"/>
       <w:u w:val="single"/>
+    </w:rPr>
+  </w:style>
+  <w:style w:type="character" w:customStyle="1" w:styleId="Heading3Char">
+    <w:name w:val="Heading 3 Char"/>
+    <w:basedOn w:val="DefaultParagraphFont"/>
+    <w:link w:val="Heading3"/>
+    <w:uiPriority w:val="9"/>
+    <w:rsid w:val="00AC78DA"/>
+    <w:rPr>
+      <w:rFonts w:asciiTheme="majorHAnsi" w:eastAsiaTheme="majorEastAsia" w:hAnsiTheme="majorHAnsi" w:cstheme="majorBidi"/>
+      <w:b/>
+      <w:bCs/>
+      <w:color w:val="4F81BD" w:themeColor="accent1"/>
     </w:rPr>
   </w:style>
 </w:styles>

</xml_diff>